<commit_message>
Made a word doc for my graphs
</commit_message>
<xml_diff>
--- a/graphs/graphs_for_printing.docx
+++ b/graphs/graphs_for_printing.docx
@@ -234,7 +234,6 @@
         <w:rPr>
           <w:noProof/>
         </w:rPr>
-        <w:lastRenderedPageBreak/>
         <w:drawing>
           <wp:inline distT="0" distB="0" distL="0" distR="0" wp14:anchorId="443AE177" wp14:editId="24FFAE8C">
             <wp:extent cx="6838950" cy="3419475"/>
@@ -348,9 +347,9 @@
         </w:rPr>
         <w:lastRenderedPageBreak/>
         <w:drawing>
-          <wp:inline distT="0" distB="0" distL="0" distR="0" wp14:anchorId="1295CB6E" wp14:editId="2A7DFB5F">
-            <wp:extent cx="6805613" cy="3402807"/>
-            <wp:effectExtent l="0" t="0" r="0" b="7620"/>
+          <wp:inline distT="0" distB="0" distL="0" distR="0" wp14:anchorId="1295CB6E" wp14:editId="36950605">
+            <wp:extent cx="6810375" cy="3405188"/>
+            <wp:effectExtent l="0" t="0" r="0" b="5080"/>
             <wp:docPr id="7" name="Picture 7"/>
             <wp:cNvGraphicFramePr>
               <a:graphicFrameLocks xmlns:a="http://schemas.openxmlformats.org/drawingml/2006/main" noChangeAspect="1"/>
@@ -380,7 +379,7 @@
                   <pic:spPr bwMode="auto">
                     <a:xfrm>
                       <a:off x="0" y="0"/>
-                      <a:ext cx="6809284" cy="3404642"/>
+                      <a:ext cx="6828295" cy="3414148"/>
                     </a:xfrm>
                     <a:prstGeom prst="rect">
                       <a:avLst/>
@@ -453,8 +452,8 @@
       </w:r>
     </w:p>
     <w:sectPr>
-      <w:pgSz w:w="12240" w:h="15840"/>
-      <w:pgMar w:top="720" w:right="720" w:bottom="720" w:left="720" w:header="720" w:footer="720" w:gutter="0"/>
+      <w:pgSz w:w="12240" w:h="15840" w:code="1"/>
+      <w:pgMar w:top="1440" w:right="1080" w:bottom="1440" w:left="1080" w:header="720" w:footer="720" w:gutter="0"/>
       <w:cols w:space="720"/>
       <w:docGrid w:linePitch="360"/>
     </w:sectPr>

</xml_diff>